<commit_message>
02 otchet app commit
</commit_message>
<xml_diff>
--- a/Отчет02.docx
+++ b/Отчет02.docx
@@ -716,15 +716,7 @@
         <w:jc w:val="both"/>
       </w:pPr>
       <w:r>
-        <w:t xml:space="preserve">Отображает </w:t>
-      </w:r>
-      <w:proofErr w:type="spellStart"/>
-      <w:r>
-        <w:t>дублирующиеся</w:t>
-      </w:r>
-      <w:proofErr w:type="spellEnd"/>
-      <w:r>
-        <w:t xml:space="preserve"> записи с количеством повторений.</w:t>
+        <w:t>Отображает дублирующиеся записи с количеством повторений.</w:t>
       </w:r>
     </w:p>
     <w:p>
@@ -1067,13 +1059,8 @@
         <w:adjustRightInd w:val="0"/>
       </w:pPr>
       <w:r>
-        <w:t xml:space="preserve">!! Для завершения работы программы введите </w:t>
-      </w:r>
-      <w:proofErr w:type="gramStart"/>
-      <w:r>
-        <w:t>0 !!</w:t>
-      </w:r>
-      <w:proofErr w:type="gramEnd"/>
+        <w:t>!! Для завершения работы программы введите 0 !!</w:t>
+      </w:r>
     </w:p>
     <w:p>
       <w:pPr>
@@ -1294,31 +1281,7 @@
         <w:adjustRightInd w:val="0"/>
       </w:pPr>
       <w:r>
-        <w:t xml:space="preserve">   </w:t>
-      </w:r>
-      <w:proofErr w:type="spellStart"/>
-      <w:r>
-        <w:t>Сиби́рская</w:t>
-      </w:r>
-      <w:proofErr w:type="spellEnd"/>
-      <w:r>
-        <w:t xml:space="preserve"> кошка — порода </w:t>
-      </w:r>
-      <w:proofErr w:type="spellStart"/>
-      <w:r>
-        <w:t>полудлинношёрстных</w:t>
-      </w:r>
-      <w:proofErr w:type="spellEnd"/>
-      <w:r>
-        <w:t xml:space="preserve"> кошек. Сибирская кошка имеет полудлинную густую шерсть, не пропускающую </w:t>
-      </w:r>
-      <w:proofErr w:type="spellStart"/>
-      <w:r>
-        <w:t>вла</w:t>
-      </w:r>
-      <w:proofErr w:type="spellEnd"/>
-      <w:r>
-        <w:t>...</w:t>
+        <w:t xml:space="preserve">   Сиби́рская кошка — порода полудлинношёрстных кошек. Сибирская кошка имеет полудлинную густую шерсть, не пропускающую вла...</w:t>
       </w:r>
     </w:p>
     <w:p>
@@ -1338,15 +1301,7 @@
         <w:adjustRightInd w:val="0"/>
       </w:pPr>
       <w:r>
-        <w:t xml:space="preserve">(и </w:t>
-      </w:r>
-      <w:proofErr w:type="spellStart"/>
-      <w:r>
-        <w:t>тд</w:t>
-      </w:r>
-      <w:proofErr w:type="spellEnd"/>
-      <w:r>
-        <w:t>.)</w:t>
+        <w:t>(и тд.)</w:t>
       </w:r>
     </w:p>
     <w:p>
@@ -1984,52 +1939,43 @@
         <w:t xml:space="preserve"> было разработано консольное приложения для </w:t>
       </w:r>
       <w:r>
-        <w:t>работы с CSV и XML файлами</w:t>
-      </w:r>
-      <w:r>
-        <w:t xml:space="preserve">. Программа корректно реагирует на любой пользовательский ввод, позволяя повторно ввести новый запрос после открытия статьи на предыдущем этапе. </w:t>
-      </w:r>
-    </w:p>
-    <w:p>
-      <w:pPr>
-        <w:ind w:firstLine="567"/>
-        <w:jc w:val="both"/>
-      </w:pPr>
-      <w:r>
-        <w:t xml:space="preserve">В процессе выполнения работы была освоена работа </w:t>
-      </w:r>
-      <w:r>
-        <w:t xml:space="preserve">с HTTP-запросами в Java: отправка запросов, </w:t>
-      </w:r>
-      <w:proofErr w:type="spellStart"/>
-      <w:r>
-        <w:t>парсинг</w:t>
-      </w:r>
-      <w:proofErr w:type="spellEnd"/>
-      <w:r>
-        <w:t xml:space="preserve"> JSON и автоматическое открытие ссылок в браузере.</w:t>
-      </w:r>
-      <w:r>
-        <w:t xml:space="preserve"> </w:t>
-      </w:r>
-      <w:r>
-        <w:t xml:space="preserve">Разработанный программный код собирался с помощью системы автоматизированной сборки </w:t>
-      </w:r>
-      <w:proofErr w:type="spellStart"/>
-      <w:r>
-        <w:t>Maven</w:t>
-      </w:r>
-      <w:proofErr w:type="spellEnd"/>
-      <w:r>
-        <w:t xml:space="preserve">. Результаты были выложены на </w:t>
-      </w:r>
-      <w:proofErr w:type="spellStart"/>
-      <w:r>
-        <w:t>Github</w:t>
-      </w:r>
-      <w:proofErr w:type="spellEnd"/>
-      <w:r>
-        <w:t>:</w:t>
+        <w:t>работы с</w:t>
+      </w:r>
+      <w:r>
+        <w:t xml:space="preserve"> данными о городах, содержащихся в</w:t>
+      </w:r>
+      <w:r>
+        <w:t xml:space="preserve"> CSV и XML файла</w:t>
+      </w:r>
+      <w:r>
+        <w:t>х</w:t>
+      </w:r>
+      <w:r>
+        <w:t xml:space="preserve">, на языке </w:t>
+      </w:r>
+      <w:r>
+        <w:rPr>
+          <w:lang w:val="en-US"/>
+        </w:rPr>
+        <w:t>Java</w:t>
+      </w:r>
+      <w:r>
+        <w:t>.</w:t>
+      </w:r>
+      <w:r>
+        <w:t xml:space="preserve"> Программа находит дублирующиеся записи с количеством повторений, покаызвает распределение этажности по городам и время обработки. </w:t>
+      </w:r>
+      <w:r>
+        <w:t>Программа корректно реагирует на любой пользовательский ввод, позволяя повторно ввести новый запрос после</w:t>
+      </w:r>
+      <w:r>
+        <w:t xml:space="preserve"> обработки файла</w:t>
+      </w:r>
+      <w:r>
+        <w:t xml:space="preserve"> на предыдущем этапе. </w:t>
+      </w:r>
+      <w:r>
+        <w:t>Разработанный программный код собирался с помощью системы автоматизированной сборки Maven. Результаты были выложены на Github:</w:t>
       </w:r>
     </w:p>
     <w:p>

</xml_diff>